<commit_message>
Answered questions 9 and 16 on Final review
</commit_message>
<xml_diff>
--- a/Midterms/Final/Final-Review.docx
+++ b/Midterms/Final/Final-Review.docx
@@ -6,24 +6,42 @@
       <w:pPr>
         <w:spacing w:after="0" w:line="259" w:lineRule="auto"/>
         <w:ind w:left="0" w:firstLine="0"/>
-      </w:pPr>
-      <w:r>
+        <w:rPr>
+          <w:b/>
+        </w:rPr>
+      </w:pPr>
+      <w:r>
+        <w:rPr>
+          <w:b/>
+        </w:rPr>
         <w:t xml:space="preserve"> </w:t>
       </w:r>
     </w:p>
     <w:p>
       <w:pPr>
         <w:ind w:left="-5"/>
-      </w:pPr>
-      <w:r>
+        <w:rPr>
+          <w:b/>
+        </w:rPr>
+      </w:pPr>
+      <w:r>
+        <w:rPr>
+          <w:b/>
+        </w:rPr>
         <w:t xml:space="preserve">CSCI 2270 </w:t>
       </w:r>
     </w:p>
     <w:p>
       <w:pPr>
         <w:ind w:left="-5"/>
-      </w:pPr>
-      <w:r>
+        <w:rPr>
+          <w:b/>
+        </w:rPr>
+      </w:pPr>
+      <w:r>
+        <w:rPr>
+          <w:b/>
+        </w:rPr>
         <w:t xml:space="preserve">Review for final exam.   All 3 previous review sheets are also important. </w:t>
       </w:r>
     </w:p>
@@ -31,16 +49,28 @@
       <w:pPr>
         <w:spacing w:after="0" w:line="259" w:lineRule="auto"/>
         <w:ind w:left="0" w:firstLine="0"/>
-      </w:pPr>
-      <w:r>
+        <w:rPr>
+          <w:b/>
+        </w:rPr>
+      </w:pPr>
+      <w:r>
+        <w:rPr>
+          <w:b/>
+        </w:rPr>
         <w:t xml:space="preserve"> </w:t>
       </w:r>
     </w:p>
     <w:p>
       <w:pPr>
         <w:ind w:left="-5"/>
-      </w:pPr>
-      <w:r>
+        <w:rPr>
+          <w:b/>
+        </w:rPr>
+      </w:pPr>
+      <w:r>
+        <w:rPr>
+          <w:b/>
+        </w:rPr>
         <w:t xml:space="preserve">Given the graph with vertices A, B, C, D, E, and F, and the following edges: </w:t>
       </w:r>
     </w:p>
@@ -48,8 +78,14 @@
       <w:pPr>
         <w:spacing w:after="0" w:line="259" w:lineRule="auto"/>
         <w:ind w:left="0" w:firstLine="0"/>
-      </w:pPr>
-      <w:r>
+        <w:rPr>
+          <w:b/>
+        </w:rPr>
+      </w:pPr>
+      <w:r>
+        <w:rPr>
+          <w:b/>
+        </w:rPr>
         <w:t xml:space="preserve"> </w:t>
       </w:r>
     </w:p>
@@ -59,11 +95,20 @@
           <w:tab w:val="center" w:pos="1002"/>
         </w:tabs>
         <w:ind w:left="-15" w:firstLine="0"/>
-      </w:pPr>
-      <w:r>
-        <w:t xml:space="preserve"> </w:t>
-      </w:r>
-      <w:r>
+        <w:rPr>
+          <w:b/>
+        </w:rPr>
+      </w:pPr>
+      <w:r>
+        <w:rPr>
+          <w:b/>
+        </w:rPr>
+        <w:t xml:space="preserve"> </w:t>
+      </w:r>
+      <w:r>
+        <w:rPr>
+          <w:b/>
+        </w:rPr>
         <w:tab/>
         <w:t xml:space="preserve">A: F, B </w:t>
       </w:r>
@@ -71,21 +116,39 @@
     <w:p>
       <w:pPr>
         <w:ind w:left="-5" w:right="7644"/>
-      </w:pPr>
-      <w:r>
-        <w:t xml:space="preserve"> </w:t>
-      </w:r>
-      <w:r>
+        <w:rPr>
+          <w:b/>
+        </w:rPr>
+      </w:pPr>
+      <w:r>
+        <w:rPr>
+          <w:b/>
+        </w:rPr>
+        <w:t xml:space="preserve"> </w:t>
+      </w:r>
+      <w:r>
+        <w:rPr>
+          <w:b/>
+        </w:rPr>
         <w:tab/>
         <w:t xml:space="preserve">B: A, C  </w:t>
       </w:r>
       <w:r>
+        <w:rPr>
+          <w:b/>
+        </w:rPr>
         <w:tab/>
       </w:r>
       <w:r>
+        <w:rPr>
+          <w:b/>
+        </w:rPr>
         <w:tab/>
       </w:r>
       <w:r>
+        <w:rPr>
+          <w:b/>
+        </w:rPr>
         <w:tab/>
         <w:t xml:space="preserve">C: B, D </w:t>
       </w:r>
@@ -96,11 +159,20 @@
           <w:tab w:val="center" w:pos="1007"/>
         </w:tabs>
         <w:ind w:left="-15" w:firstLine="0"/>
-      </w:pPr>
-      <w:r>
-        <w:t xml:space="preserve"> </w:t>
-      </w:r>
-      <w:r>
+        <w:rPr>
+          <w:b/>
+        </w:rPr>
+      </w:pPr>
+      <w:r>
+        <w:rPr>
+          <w:b/>
+        </w:rPr>
+        <w:t xml:space="preserve"> </w:t>
+      </w:r>
+      <w:r>
+        <w:rPr>
+          <w:b/>
+        </w:rPr>
         <w:tab/>
         <w:t xml:space="preserve">D: C, E </w:t>
       </w:r>
@@ -111,11 +183,20 @@
           <w:tab w:val="center" w:pos="999"/>
         </w:tabs>
         <w:ind w:left="-15" w:firstLine="0"/>
-      </w:pPr>
-      <w:r>
-        <w:t xml:space="preserve"> </w:t>
-      </w:r>
-      <w:r>
+        <w:rPr>
+          <w:b/>
+        </w:rPr>
+      </w:pPr>
+      <w:r>
+        <w:rPr>
+          <w:b/>
+        </w:rPr>
+        <w:t xml:space="preserve"> </w:t>
+      </w:r>
+      <w:r>
+        <w:rPr>
+          <w:b/>
+        </w:rPr>
         <w:tab/>
         <w:t xml:space="preserve">E: D, F </w:t>
       </w:r>
@@ -126,11 +207,20 @@
           <w:tab w:val="center" w:pos="996"/>
         </w:tabs>
         <w:ind w:left="-15" w:firstLine="0"/>
-      </w:pPr>
-      <w:r>
-        <w:t xml:space="preserve"> </w:t>
-      </w:r>
-      <w:r>
+        <w:rPr>
+          <w:b/>
+        </w:rPr>
+      </w:pPr>
+      <w:r>
+        <w:rPr>
+          <w:b/>
+        </w:rPr>
+        <w:t xml:space="preserve"> </w:t>
+      </w:r>
+      <w:r>
+        <w:rPr>
+          <w:b/>
+        </w:rPr>
         <w:tab/>
         <w:t xml:space="preserve">F: E, A </w:t>
       </w:r>
@@ -139,8 +229,14 @@
       <w:pPr>
         <w:spacing w:after="0" w:line="259" w:lineRule="auto"/>
         <w:ind w:left="0" w:firstLine="0"/>
-      </w:pPr>
-      <w:r>
+        <w:rPr>
+          <w:b/>
+        </w:rPr>
+      </w:pPr>
+      <w:r>
+        <w:rPr>
+          <w:b/>
+        </w:rPr>
         <w:t xml:space="preserve"> </w:t>
       </w:r>
     </w:p>
@@ -151,8 +247,14 @@
           <w:numId w:val="1"/>
         </w:numPr>
         <w:ind w:hanging="720"/>
-      </w:pPr>
-      <w:r>
+        <w:rPr>
+          <w:b/>
+        </w:rPr>
+      </w:pPr>
+      <w:r>
+        <w:rPr>
+          <w:b/>
+        </w:rPr>
         <w:t xml:space="preserve">Draw the graph as vertices and edges. </w:t>
       </w:r>
     </w:p>
@@ -160,8 +262,14 @@
       <w:pPr>
         <w:spacing w:after="0" w:line="259" w:lineRule="auto"/>
         <w:ind w:left="0" w:firstLine="0"/>
-      </w:pPr>
-      <w:r>
+        <w:rPr>
+          <w:b/>
+        </w:rPr>
+      </w:pPr>
+      <w:r>
+        <w:rPr>
+          <w:b/>
+        </w:rPr>
         <w:t xml:space="preserve"> </w:t>
       </w:r>
     </w:p>
@@ -172,8 +280,14 @@
           <w:numId w:val="1"/>
         </w:numPr>
         <w:ind w:hanging="720"/>
-      </w:pPr>
-      <w:r>
+        <w:rPr>
+          <w:b/>
+        </w:rPr>
+      </w:pPr>
+      <w:r>
+        <w:rPr>
+          <w:b/>
+        </w:rPr>
         <w:t xml:space="preserve">In a depth first search of the above graph, what vertices will it pop off the stack in a search starting at A and ending at F? </w:t>
       </w:r>
     </w:p>
@@ -181,12 +295,16 @@
       <w:pPr>
         <w:spacing w:after="0" w:line="259" w:lineRule="auto"/>
         <w:ind w:left="0" w:firstLine="0"/>
-      </w:pPr>
-      <w:r>
-        <w:t xml:space="preserve"> </w:t>
-      </w:r>
-      <w:bookmarkStart w:id="0" w:name="_GoBack"/>
-      <w:bookmarkEnd w:id="0"/>
+        <w:rPr>
+          <w:b/>
+        </w:rPr>
+      </w:pPr>
+      <w:r>
+        <w:rPr>
+          <w:b/>
+        </w:rPr>
+        <w:t xml:space="preserve"> </w:t>
+      </w:r>
     </w:p>
     <w:p>
       <w:pPr>
@@ -195,20 +313,29 @@
           <w:numId w:val="1"/>
         </w:numPr>
         <w:ind w:hanging="720"/>
-      </w:pPr>
-      <w:r>
-        <w:t>In a breadth first search of the above graph, what vertices will it pop off the queue</w:t>
-      </w:r>
-      <w:r>
-        <w:t xml:space="preserve"> in a search starting at C and ending at D? </w:t>
-      </w:r>
-    </w:p>
-    <w:p>
-      <w:pPr>
-        <w:spacing w:after="0" w:line="259" w:lineRule="auto"/>
-        <w:ind w:left="0" w:firstLine="0"/>
-      </w:pPr>
-      <w:r>
+        <w:rPr>
+          <w:b/>
+        </w:rPr>
+      </w:pPr>
+      <w:r>
+        <w:rPr>
+          <w:b/>
+        </w:rPr>
+        <w:t xml:space="preserve">In a breadth first search of the above graph, what vertices will it pop off the queue in a search starting at C and ending at D? </w:t>
+      </w:r>
+    </w:p>
+    <w:p>
+      <w:pPr>
+        <w:spacing w:after="0" w:line="259" w:lineRule="auto"/>
+        <w:ind w:left="0" w:firstLine="0"/>
+        <w:rPr>
+          <w:b/>
+        </w:rPr>
+      </w:pPr>
+      <w:r>
+        <w:rPr>
+          <w:b/>
+        </w:rPr>
         <w:t xml:space="preserve"> </w:t>
       </w:r>
     </w:p>
@@ -219,8 +346,14 @@
           <w:numId w:val="1"/>
         </w:numPr>
         <w:ind w:hanging="720"/>
-      </w:pPr>
-      <w:r>
+        <w:rPr>
+          <w:b/>
+        </w:rPr>
+      </w:pPr>
+      <w:r>
+        <w:rPr>
+          <w:b/>
+        </w:rPr>
         <w:t xml:space="preserve">What’s better about breadth first search than depth first search? </w:t>
       </w:r>
     </w:p>
@@ -228,8 +361,14 @@
       <w:pPr>
         <w:spacing w:after="0" w:line="259" w:lineRule="auto"/>
         <w:ind w:left="0" w:firstLine="0"/>
-      </w:pPr>
-      <w:r>
+        <w:rPr>
+          <w:b/>
+        </w:rPr>
+      </w:pPr>
+      <w:r>
+        <w:rPr>
+          <w:b/>
+        </w:rPr>
         <w:t xml:space="preserve"> </w:t>
       </w:r>
     </w:p>
@@ -240,8 +379,14 @@
           <w:numId w:val="1"/>
         </w:numPr>
         <w:ind w:hanging="720"/>
-      </w:pPr>
-      <w:r>
+        <w:rPr>
+          <w:b/>
+        </w:rPr>
+      </w:pPr>
+      <w:r>
+        <w:rPr>
+          <w:b/>
+        </w:rPr>
         <w:t xml:space="preserve">Which takes longer, breadth first or depth first search? </w:t>
       </w:r>
     </w:p>
@@ -249,8 +394,14 @@
       <w:pPr>
         <w:spacing w:after="0" w:line="259" w:lineRule="auto"/>
         <w:ind w:left="0" w:firstLine="0"/>
-      </w:pPr>
-      <w:r>
+        <w:rPr>
+          <w:b/>
+        </w:rPr>
+      </w:pPr>
+      <w:r>
+        <w:rPr>
+          <w:b/>
+        </w:rPr>
         <w:t xml:space="preserve"> </w:t>
       </w:r>
     </w:p>
@@ -261,20 +412,29 @@
           <w:numId w:val="1"/>
         </w:numPr>
         <w:ind w:hanging="720"/>
-      </w:pPr>
-      <w:r>
-        <w:t xml:space="preserve">Given a hash table of size 17 </w:t>
-      </w:r>
-      <w:r>
-        <w:t xml:space="preserve">(this tells you the hash function to use) that uses open addressing plus a search for the next open slot, add the pairs: </w:t>
-      </w:r>
-    </w:p>
-    <w:p>
-      <w:pPr>
-        <w:spacing w:after="0" w:line="259" w:lineRule="auto"/>
-        <w:ind w:left="0" w:firstLine="0"/>
-      </w:pPr>
-      <w:r>
+        <w:rPr>
+          <w:b/>
+        </w:rPr>
+      </w:pPr>
+      <w:r>
+        <w:rPr>
+          <w:b/>
+        </w:rPr>
+        <w:t xml:space="preserve">Given a hash table of size 17 (this tells you the hash function to use) that uses open addressing plus a search for the next open slot, add the pairs: </w:t>
+      </w:r>
+    </w:p>
+    <w:p>
+      <w:pPr>
+        <w:spacing w:after="0" w:line="259" w:lineRule="auto"/>
+        <w:ind w:left="0" w:firstLine="0"/>
+        <w:rPr>
+          <w:b/>
+        </w:rPr>
+      </w:pPr>
+      <w:r>
+        <w:rPr>
+          <w:b/>
+        </w:rPr>
         <w:t xml:space="preserve"> </w:t>
       </w:r>
     </w:p>
@@ -284,11 +444,20 @@
           <w:tab w:val="center" w:pos="1295"/>
         </w:tabs>
         <w:ind w:left="-15" w:firstLine="0"/>
-      </w:pPr>
-      <w:r>
-        <w:t xml:space="preserve"> </w:t>
-      </w:r>
-      <w:r>
+        <w:rPr>
+          <w:b/>
+        </w:rPr>
+      </w:pPr>
+      <w:r>
+        <w:rPr>
+          <w:b/>
+        </w:rPr>
+        <w:t xml:space="preserve"> </w:t>
+      </w:r>
+      <w:r>
+        <w:rPr>
+          <w:b/>
+        </w:rPr>
         <w:tab/>
         <w:t xml:space="preserve">138, “Frodo” </w:t>
       </w:r>
@@ -297,11 +466,20 @@
       <w:pPr>
         <w:spacing w:after="0" w:line="259" w:lineRule="auto"/>
         <w:ind w:left="0" w:firstLine="0"/>
-      </w:pPr>
-      <w:r>
-        <w:t xml:space="preserve"> </w:t>
-      </w:r>
-      <w:r>
+        <w:rPr>
+          <w:b/>
+        </w:rPr>
+      </w:pPr>
+      <w:r>
+        <w:rPr>
+          <w:b/>
+        </w:rPr>
+        <w:t xml:space="preserve"> </w:t>
+      </w:r>
+      <w:r>
+        <w:rPr>
+          <w:b/>
+        </w:rPr>
         <w:tab/>
         <w:t xml:space="preserve"> </w:t>
       </w:r>
@@ -309,8 +487,14 @@
     <w:p>
       <w:pPr>
         <w:ind w:left="730"/>
-      </w:pPr>
-      <w:r>
+        <w:rPr>
+          <w:b/>
+        </w:rPr>
+      </w:pPr>
+      <w:r>
+        <w:rPr>
+          <w:b/>
+        </w:rPr>
         <w:t xml:space="preserve">241, “Pippin” </w:t>
       </w:r>
     </w:p>
@@ -318,11 +502,20 @@
       <w:pPr>
         <w:spacing w:after="0" w:line="259" w:lineRule="auto"/>
         <w:ind w:left="0" w:firstLine="0"/>
-      </w:pPr>
-      <w:r>
-        <w:t xml:space="preserve"> </w:t>
-      </w:r>
-      <w:r>
+        <w:rPr>
+          <w:b/>
+        </w:rPr>
+      </w:pPr>
+      <w:r>
+        <w:rPr>
+          <w:b/>
+        </w:rPr>
+        <w:t xml:space="preserve"> </w:t>
+      </w:r>
+      <w:r>
+        <w:rPr>
+          <w:b/>
+        </w:rPr>
         <w:tab/>
         <w:t xml:space="preserve"> </w:t>
       </w:r>
@@ -330,8 +523,14 @@
     <w:p>
       <w:pPr>
         <w:ind w:left="730"/>
-      </w:pPr>
-      <w:r>
+        <w:rPr>
+          <w:b/>
+        </w:rPr>
+      </w:pPr>
+      <w:r>
+        <w:rPr>
+          <w:b/>
+        </w:rPr>
         <w:t xml:space="preserve">070, “Merry” </w:t>
       </w:r>
     </w:p>
@@ -339,11 +538,20 @@
       <w:pPr>
         <w:spacing w:after="0" w:line="259" w:lineRule="auto"/>
         <w:ind w:left="0" w:firstLine="0"/>
-      </w:pPr>
-      <w:r>
-        <w:t xml:space="preserve"> </w:t>
-      </w:r>
-      <w:r>
+        <w:rPr>
+          <w:b/>
+        </w:rPr>
+      </w:pPr>
+      <w:r>
+        <w:rPr>
+          <w:b/>
+        </w:rPr>
+        <w:t xml:space="preserve"> </w:t>
+      </w:r>
+      <w:r>
+        <w:rPr>
+          <w:b/>
+        </w:rPr>
         <w:tab/>
         <w:t xml:space="preserve"> </w:t>
       </w:r>
@@ -351,28 +559,35 @@
     <w:p>
       <w:pPr>
         <w:ind w:left="730"/>
-      </w:pPr>
-      <w:r>
-        <w:t xml:space="preserve">104, “Tom </w:t>
-      </w:r>
-      <w:proofErr w:type="spellStart"/>
-      <w:r>
-        <w:t>Bombadil</w:t>
-      </w:r>
-      <w:proofErr w:type="spellEnd"/>
-      <w:r>
-        <w:t xml:space="preserve">” </w:t>
-      </w:r>
-    </w:p>
-    <w:p>
-      <w:pPr>
-        <w:spacing w:after="0" w:line="259" w:lineRule="auto"/>
-        <w:ind w:left="0" w:firstLine="0"/>
-      </w:pPr>
-      <w:r>
-        <w:t xml:space="preserve"> </w:t>
-      </w:r>
-      <w:r>
+        <w:rPr>
+          <w:b/>
+        </w:rPr>
+      </w:pPr>
+      <w:r>
+        <w:rPr>
+          <w:b/>
+        </w:rPr>
+        <w:t xml:space="preserve">104, “Tom Bombadil” </w:t>
+      </w:r>
+    </w:p>
+    <w:p>
+      <w:pPr>
+        <w:spacing w:after="0" w:line="259" w:lineRule="auto"/>
+        <w:ind w:left="0" w:firstLine="0"/>
+        <w:rPr>
+          <w:b/>
+        </w:rPr>
+      </w:pPr>
+      <w:r>
+        <w:rPr>
+          <w:b/>
+        </w:rPr>
+        <w:t xml:space="preserve"> </w:t>
+      </w:r>
+      <w:r>
+        <w:rPr>
+          <w:b/>
+        </w:rPr>
         <w:tab/>
         <w:t xml:space="preserve"> </w:t>
       </w:r>
@@ -380,8 +595,14 @@
     <w:p>
       <w:pPr>
         <w:ind w:left="730"/>
-      </w:pPr>
-      <w:r>
+        <w:rPr>
+          <w:b/>
+        </w:rPr>
+      </w:pPr>
+      <w:r>
+        <w:rPr>
+          <w:b/>
+        </w:rPr>
         <w:t xml:space="preserve">106, “Dick Cheney” </w:t>
       </w:r>
     </w:p>
@@ -389,36 +610,57 @@
       <w:pPr>
         <w:spacing w:after="0" w:line="259" w:lineRule="auto"/>
         <w:ind w:left="0" w:firstLine="0"/>
-      </w:pPr>
-      <w:r>
+        <w:rPr>
+          <w:b/>
+        </w:rPr>
+      </w:pPr>
+      <w:r>
+        <w:rPr>
+          <w:b/>
+        </w:rPr>
         <w:t xml:space="preserve"> </w:t>
       </w:r>
     </w:p>
     <w:p>
       <w:pPr>
         <w:ind w:left="-5"/>
-      </w:pPr>
-      <w:r>
-        <w:t>Draw the final table when yo</w:t>
-      </w:r>
-      <w:r>
-        <w:t xml:space="preserve">u are done.   </w:t>
-      </w:r>
-    </w:p>
-    <w:p>
-      <w:pPr>
-        <w:spacing w:after="0" w:line="259" w:lineRule="auto"/>
-        <w:ind w:left="0" w:firstLine="0"/>
-      </w:pPr>
-      <w:r>
+        <w:rPr>
+          <w:b/>
+        </w:rPr>
+      </w:pPr>
+      <w:r>
+        <w:rPr>
+          <w:b/>
+        </w:rPr>
+        <w:t xml:space="preserve">Draw the final table when you are done.   </w:t>
+      </w:r>
+    </w:p>
+    <w:p>
+      <w:pPr>
+        <w:spacing w:after="0" w:line="259" w:lineRule="auto"/>
+        <w:ind w:left="0" w:firstLine="0"/>
+        <w:rPr>
+          <w:b/>
+        </w:rPr>
+      </w:pPr>
+      <w:r>
+        <w:rPr>
+          <w:b/>
+        </w:rPr>
         <w:t xml:space="preserve"> </w:t>
       </w:r>
     </w:p>
     <w:p>
       <w:pPr>
         <w:ind w:left="-5"/>
-      </w:pPr>
-      <w:r>
+        <w:rPr>
+          <w:b/>
+        </w:rPr>
+      </w:pPr>
+      <w:r>
+        <w:rPr>
+          <w:b/>
+        </w:rPr>
         <w:t xml:space="preserve">What problem is getting worse here? </w:t>
       </w:r>
     </w:p>
@@ -426,16 +668,28 @@
       <w:pPr>
         <w:spacing w:after="0" w:line="259" w:lineRule="auto"/>
         <w:ind w:left="0" w:firstLine="0"/>
-      </w:pPr>
-      <w:r>
+        <w:rPr>
+          <w:b/>
+        </w:rPr>
+      </w:pPr>
+      <w:r>
+        <w:rPr>
+          <w:b/>
+        </w:rPr>
         <w:t xml:space="preserve"> </w:t>
       </w:r>
     </w:p>
     <w:p>
       <w:pPr>
         <w:ind w:left="-5"/>
-      </w:pPr>
-      <w:r>
+        <w:rPr>
+          <w:b/>
+        </w:rPr>
+      </w:pPr>
+      <w:r>
+        <w:rPr>
+          <w:b/>
+        </w:rPr>
         <w:t xml:space="preserve">How would your answer change if you used double hashing with a second hash function of modulo 5? </w:t>
       </w:r>
     </w:p>
@@ -443,16 +697,28 @@
       <w:pPr>
         <w:spacing w:after="0" w:line="259" w:lineRule="auto"/>
         <w:ind w:left="0" w:firstLine="0"/>
-      </w:pPr>
-      <w:r>
+        <w:rPr>
+          <w:b/>
+        </w:rPr>
+      </w:pPr>
+      <w:r>
+        <w:rPr>
+          <w:b/>
+        </w:rPr>
         <w:t xml:space="preserve"> </w:t>
       </w:r>
     </w:p>
     <w:p>
       <w:pPr>
         <w:ind w:left="-5"/>
-      </w:pPr>
-      <w:r>
+        <w:rPr>
+          <w:b/>
+        </w:rPr>
+      </w:pPr>
+      <w:r>
+        <w:rPr>
+          <w:b/>
+        </w:rPr>
         <w:lastRenderedPageBreak/>
         <w:t xml:space="preserve">How would your answer change if you used chained hashing?  </w:t>
       </w:r>
@@ -461,8 +727,14 @@
       <w:pPr>
         <w:spacing w:after="0" w:line="259" w:lineRule="auto"/>
         <w:ind w:left="0" w:firstLine="0"/>
-      </w:pPr>
-      <w:r>
+        <w:rPr>
+          <w:b/>
+        </w:rPr>
+      </w:pPr>
+      <w:r>
+        <w:rPr>
+          <w:b/>
+        </w:rPr>
         <w:t xml:space="preserve"> </w:t>
       </w:r>
     </w:p>
@@ -473,23 +745,35 @@
           <w:numId w:val="1"/>
         </w:numPr>
         <w:ind w:hanging="720"/>
-      </w:pPr>
-      <w:r>
-        <w:t xml:space="preserve">Explain, in simple English, how </w:t>
-      </w:r>
-      <w:r>
-        <w:t xml:space="preserve">a buffer overrun hack works. </w:t>
-      </w:r>
-    </w:p>
-    <w:p>
-      <w:pPr>
-        <w:spacing w:after="0" w:line="259" w:lineRule="auto"/>
-        <w:ind w:left="0" w:firstLine="0"/>
-      </w:pPr>
-      <w:r>
-        <w:t xml:space="preserve"> </w:t>
-      </w:r>
-      <w:r>
+        <w:rPr>
+          <w:b/>
+        </w:rPr>
+      </w:pPr>
+      <w:r>
+        <w:rPr>
+          <w:b/>
+        </w:rPr>
+        <w:t xml:space="preserve">Explain, in simple English, how a buffer overrun hack works. </w:t>
+      </w:r>
+    </w:p>
+    <w:p>
+      <w:pPr>
+        <w:spacing w:after="0" w:line="259" w:lineRule="auto"/>
+        <w:ind w:left="0" w:firstLine="0"/>
+        <w:rPr>
+          <w:b/>
+        </w:rPr>
+      </w:pPr>
+      <w:r>
+        <w:rPr>
+          <w:b/>
+        </w:rPr>
+        <w:t xml:space="preserve"> </w:t>
+      </w:r>
+      <w:r>
+        <w:rPr>
+          <w:b/>
+        </w:rPr>
         <w:tab/>
         <w:t xml:space="preserve"> </w:t>
       </w:r>
@@ -501,8 +785,14 @@
           <w:numId w:val="1"/>
         </w:numPr>
         <w:ind w:hanging="720"/>
-      </w:pPr>
-      <w:r>
+        <w:rPr>
+          <w:b/>
+        </w:rPr>
+      </w:pPr>
+      <w:r>
+        <w:rPr>
+          <w:b/>
+        </w:rPr>
         <w:t xml:space="preserve">What is the difference between a deep copy and a shallow copy?  How can you write a test to tell which one you have?  How do pointers and shallow copies relate to each other? </w:t>
       </w:r>
     </w:p>
@@ -510,8 +800,14 @@
       <w:pPr>
         <w:spacing w:after="0" w:line="259" w:lineRule="auto"/>
         <w:ind w:left="0" w:firstLine="0"/>
-      </w:pPr>
-      <w:r>
+        <w:rPr>
+          <w:b/>
+        </w:rPr>
+      </w:pPr>
+      <w:r>
+        <w:rPr>
+          <w:b/>
+        </w:rPr>
         <w:t xml:space="preserve"> </w:t>
       </w:r>
     </w:p>
@@ -522,20 +818,52 @@
           <w:numId w:val="1"/>
         </w:numPr>
         <w:ind w:hanging="720"/>
-      </w:pPr>
-      <w:r>
-        <w:t>How can you tell if 2 heaps in array form ha</w:t>
-      </w:r>
-      <w:r>
-        <w:t xml:space="preserve">ve all of the same elements? </w:t>
-      </w:r>
-    </w:p>
-    <w:p>
-      <w:pPr>
-        <w:spacing w:after="0" w:line="259" w:lineRule="auto"/>
-        <w:ind w:left="0" w:firstLine="0"/>
-      </w:pPr>
-      <w:r>
+        <w:rPr>
+          <w:b/>
+        </w:rPr>
+      </w:pPr>
+      <w:r>
+        <w:rPr>
+          <w:b/>
+        </w:rPr>
+        <w:t xml:space="preserve">How can you tell if 2 heaps in array form have all of the same elements? </w:t>
+      </w:r>
+    </w:p>
+    <w:p>
+      <w:pPr>
+        <w:pStyle w:val="ListParagraph"/>
+        <w:rPr>
+          <w:b/>
+        </w:rPr>
+      </w:pPr>
+    </w:p>
+    <w:p>
+      <w:pPr>
+        <w:numPr>
+          <w:ilvl w:val="1"/>
+          <w:numId w:val="1"/>
+        </w:numPr>
+        <w:ind w:hanging="720"/>
+      </w:pPr>
+      <w:r>
+        <w:t xml:space="preserve">Check to see if the heaps have the same size, then check the root element for </w:t>
+      </w:r>
+      <w:r>
+        <w:t xml:space="preserve">equality, remove it, re-heapify, then repeat until the end of the heaps are reached or until two roots are found to be different </w:t>
+      </w:r>
+    </w:p>
+    <w:p>
+      <w:pPr>
+        <w:spacing w:after="0" w:line="259" w:lineRule="auto"/>
+        <w:ind w:left="0" w:firstLine="0"/>
+        <w:rPr>
+          <w:b/>
+        </w:rPr>
+      </w:pPr>
+      <w:r>
+        <w:rPr>
+          <w:b/>
+        </w:rPr>
         <w:t xml:space="preserve"> </w:t>
       </w:r>
     </w:p>
@@ -546,33 +874,29 @@
           <w:numId w:val="1"/>
         </w:numPr>
         <w:ind w:hanging="720"/>
-      </w:pPr>
-      <w:r>
-        <w:t xml:space="preserve">Why do </w:t>
-      </w:r>
-      <w:proofErr w:type="spellStart"/>
-      <w:r>
-        <w:t>big_numbers</w:t>
-      </w:r>
-      <w:proofErr w:type="spellEnd"/>
-      <w:r>
-        <w:t xml:space="preserve"> benefit from a </w:t>
-      </w:r>
-      <w:proofErr w:type="gramStart"/>
-      <w:r>
-        <w:t>trim(</w:t>
-      </w:r>
-      <w:proofErr w:type="gramEnd"/>
-      <w:r>
-        <w:t xml:space="preserve">) function?  When is such a function useful in HW2? </w:t>
-      </w:r>
-    </w:p>
-    <w:p>
-      <w:pPr>
-        <w:spacing w:after="0" w:line="259" w:lineRule="auto"/>
-        <w:ind w:left="0" w:firstLine="0"/>
-      </w:pPr>
-      <w:r>
+        <w:rPr>
+          <w:b/>
+        </w:rPr>
+      </w:pPr>
+      <w:r>
+        <w:rPr>
+          <w:b/>
+        </w:rPr>
+        <w:t xml:space="preserve">Why do big_numbers benefit from a trim() function?  When is such a function useful in HW2? </w:t>
+      </w:r>
+    </w:p>
+    <w:p>
+      <w:pPr>
+        <w:spacing w:after="0" w:line="259" w:lineRule="auto"/>
+        <w:ind w:left="0" w:firstLine="0"/>
+        <w:rPr>
+          <w:b/>
+        </w:rPr>
+      </w:pPr>
+      <w:r>
+        <w:rPr>
+          <w:b/>
+        </w:rPr>
         <w:t xml:space="preserve"> </w:t>
       </w:r>
     </w:p>
@@ -583,25 +907,29 @@
           <w:numId w:val="1"/>
         </w:numPr>
         <w:ind w:hanging="720"/>
-      </w:pPr>
-      <w:r>
-        <w:t xml:space="preserve">If we didn’t write </w:t>
-      </w:r>
-      <w:proofErr w:type="spellStart"/>
-      <w:r>
-        <w:t>big_number’s</w:t>
-      </w:r>
-      <w:proofErr w:type="spellEnd"/>
-      <w:r>
-        <w:t xml:space="preserve"> operator =, but we used the default version that C++ gives us instead, will we leak memory? </w:t>
-      </w:r>
-    </w:p>
-    <w:p>
-      <w:pPr>
-        <w:spacing w:after="0" w:line="259" w:lineRule="auto"/>
-        <w:ind w:left="0" w:firstLine="0"/>
-      </w:pPr>
-      <w:r>
+        <w:rPr>
+          <w:b/>
+        </w:rPr>
+      </w:pPr>
+      <w:r>
+        <w:rPr>
+          <w:b/>
+        </w:rPr>
+        <w:t xml:space="preserve">If we didn’t write big_number’s operator =, but we used the default version that C++ gives us instead, will we leak memory? </w:t>
+      </w:r>
+    </w:p>
+    <w:p>
+      <w:pPr>
+        <w:spacing w:after="0" w:line="259" w:lineRule="auto"/>
+        <w:ind w:left="0" w:firstLine="0"/>
+        <w:rPr>
+          <w:b/>
+        </w:rPr>
+      </w:pPr>
+      <w:r>
+        <w:rPr>
+          <w:b/>
+        </w:rPr>
         <w:t xml:space="preserve"> </w:t>
       </w:r>
     </w:p>
@@ -612,8 +940,14 @@
           <w:numId w:val="1"/>
         </w:numPr>
         <w:ind w:hanging="720"/>
-      </w:pPr>
-      <w:r>
+        <w:rPr>
+          <w:b/>
+        </w:rPr>
+      </w:pPr>
+      <w:r>
+        <w:rPr>
+          <w:b/>
+        </w:rPr>
         <w:t xml:space="preserve">Give me an example of the scenario in question 11 causing a crash at runtime. </w:t>
       </w:r>
     </w:p>
@@ -621,8 +955,14 @@
       <w:pPr>
         <w:spacing w:after="0" w:line="259" w:lineRule="auto"/>
         <w:ind w:left="0" w:firstLine="0"/>
-      </w:pPr>
-      <w:r>
+        <w:rPr>
+          <w:b/>
+        </w:rPr>
+      </w:pPr>
+      <w:r>
+        <w:rPr>
+          <w:b/>
+        </w:rPr>
         <w:t xml:space="preserve"> </w:t>
       </w:r>
     </w:p>
@@ -633,8 +973,14 @@
           <w:numId w:val="1"/>
         </w:numPr>
         <w:ind w:hanging="720"/>
-      </w:pPr>
-      <w:r>
+        <w:rPr>
+          <w:b/>
+        </w:rPr>
+      </w:pPr>
+      <w:r>
+        <w:rPr>
+          <w:b/>
+        </w:rPr>
         <w:t xml:space="preserve">Why do we have the rule that heaps must be complete trees? </w:t>
       </w:r>
     </w:p>
@@ -642,8 +988,14 @@
       <w:pPr>
         <w:spacing w:after="0" w:line="259" w:lineRule="auto"/>
         <w:ind w:left="0" w:firstLine="0"/>
-      </w:pPr>
-      <w:r>
+        <w:rPr>
+          <w:b/>
+        </w:rPr>
+      </w:pPr>
+      <w:r>
+        <w:rPr>
+          <w:b/>
+        </w:rPr>
         <w:t xml:space="preserve"> </w:t>
       </w:r>
     </w:p>
@@ -654,20 +1006,29 @@
           <w:numId w:val="1"/>
         </w:numPr>
         <w:ind w:hanging="720"/>
-      </w:pPr>
-      <w:r>
-        <w:t xml:space="preserve">Given the array 1 4 6 8 3 2 7 5 9 0, show me how quicksort could degrade to quadratic performance in the first 3 </w:t>
-      </w:r>
-      <w:r>
-        <w:t xml:space="preserve">partition steps. </w:t>
-      </w:r>
-    </w:p>
-    <w:p>
-      <w:pPr>
-        <w:spacing w:after="0" w:line="259" w:lineRule="auto"/>
-        <w:ind w:left="0" w:firstLine="0"/>
-      </w:pPr>
-      <w:r>
+        <w:rPr>
+          <w:b/>
+        </w:rPr>
+      </w:pPr>
+      <w:r>
+        <w:rPr>
+          <w:b/>
+        </w:rPr>
+        <w:t xml:space="preserve">Given the array 1 4 6 8 3 2 7 5 9 0, show me how quicksort could degrade to quadratic performance in the first 3 partition steps. </w:t>
+      </w:r>
+    </w:p>
+    <w:p>
+      <w:pPr>
+        <w:spacing w:after="0" w:line="259" w:lineRule="auto"/>
+        <w:ind w:left="0" w:firstLine="0"/>
+        <w:rPr>
+          <w:b/>
+        </w:rPr>
+      </w:pPr>
+      <w:r>
+        <w:rPr>
+          <w:b/>
+        </w:rPr>
         <w:t xml:space="preserve"> </w:t>
       </w:r>
     </w:p>
@@ -678,8 +1039,14 @@
           <w:numId w:val="1"/>
         </w:numPr>
         <w:ind w:hanging="720"/>
-      </w:pPr>
-      <w:r>
+        <w:rPr>
+          <w:b/>
+        </w:rPr>
+      </w:pPr>
+      <w:r>
+        <w:rPr>
+          <w:b/>
+        </w:rPr>
         <w:t xml:space="preserve">Given a load factor of 25%, what is the general performance (in terms of expected slots checked) of a doubly-hashed hash table? </w:t>
       </w:r>
     </w:p>
@@ -687,8 +1054,14 @@
       <w:pPr>
         <w:spacing w:after="0" w:line="259" w:lineRule="auto"/>
         <w:ind w:left="0" w:firstLine="0"/>
-      </w:pPr>
-      <w:r>
+        <w:rPr>
+          <w:b/>
+        </w:rPr>
+      </w:pPr>
+      <w:r>
+        <w:rPr>
+          <w:b/>
+        </w:rPr>
         <w:t xml:space="preserve"> </w:t>
       </w:r>
     </w:p>
@@ -699,26 +1072,69 @@
           <w:numId w:val="1"/>
         </w:numPr>
         <w:ind w:hanging="720"/>
-      </w:pPr>
-      <w:r>
+        <w:rPr>
+          <w:b/>
+        </w:rPr>
+      </w:pPr>
+      <w:r>
+        <w:rPr>
+          <w:b/>
+        </w:rPr>
         <w:t xml:space="preserve">When can a load factor exceed 100%?  Why does this happen? </w:t>
       </w:r>
     </w:p>
     <w:p>
       <w:pPr>
-        <w:spacing w:after="0" w:line="259" w:lineRule="auto"/>
-        <w:ind w:left="0" w:firstLine="0"/>
-      </w:pPr>
-      <w:r>
-        <w:t xml:space="preserve"> </w:t>
-      </w:r>
-    </w:p>
-    <w:p>
-      <w:pPr>
-        <w:spacing w:after="0" w:line="259" w:lineRule="auto"/>
-        <w:ind w:left="0" w:firstLine="0"/>
-      </w:pPr>
-      <w:r>
+        <w:pStyle w:val="ListParagraph"/>
+        <w:rPr>
+          <w:b/>
+        </w:rPr>
+      </w:pPr>
+    </w:p>
+    <w:p>
+      <w:pPr>
+        <w:numPr>
+          <w:ilvl w:val="1"/>
+          <w:numId w:val="1"/>
+        </w:numPr>
+        <w:ind w:hanging="720"/>
+        <w:rPr>
+          <w:b/>
+        </w:rPr>
+      </w:pPr>
+      <w:r>
+        <w:t>Using a value of a linked list or array associated to a key give you the ability to store a load factor greater than 100%</w:t>
+      </w:r>
+      <w:bookmarkStart w:id="0" w:name="_GoBack"/>
+      <w:bookmarkEnd w:id="0"/>
+    </w:p>
+    <w:p>
+      <w:pPr>
+        <w:spacing w:after="0" w:line="259" w:lineRule="auto"/>
+        <w:ind w:left="0" w:firstLine="0"/>
+        <w:rPr>
+          <w:b/>
+        </w:rPr>
+      </w:pPr>
+      <w:r>
+        <w:rPr>
+          <w:b/>
+        </w:rPr>
+        <w:t xml:space="preserve"> </w:t>
+      </w:r>
+    </w:p>
+    <w:p>
+      <w:pPr>
+        <w:spacing w:after="0" w:line="259" w:lineRule="auto"/>
+        <w:ind w:left="0" w:firstLine="0"/>
+        <w:rPr>
+          <w:b/>
+        </w:rPr>
+      </w:pPr>
+      <w:r>
+        <w:rPr>
+          <w:b/>
+        </w:rPr>
         <w:t xml:space="preserve">  </w:t>
       </w:r>
     </w:p>
@@ -726,20 +1142,35 @@
       <w:pPr>
         <w:spacing w:after="0" w:line="259" w:lineRule="auto"/>
         <w:ind w:left="0" w:firstLine="0"/>
-      </w:pPr>
-      <w:r>
-        <w:t xml:space="preserve"> </w:t>
-      </w:r>
-    </w:p>
-    <w:p>
-      <w:pPr>
-        <w:spacing w:after="0" w:line="259" w:lineRule="auto"/>
-        <w:ind w:left="0" w:firstLine="0"/>
-      </w:pPr>
-      <w:r>
-        <w:t xml:space="preserve"> </w:t>
-      </w:r>
-      <w:r>
+        <w:rPr>
+          <w:b/>
+        </w:rPr>
+      </w:pPr>
+      <w:r>
+        <w:rPr>
+          <w:b/>
+        </w:rPr>
+        <w:t xml:space="preserve"> </w:t>
+      </w:r>
+    </w:p>
+    <w:p>
+      <w:pPr>
+        <w:spacing w:after="0" w:line="259" w:lineRule="auto"/>
+        <w:ind w:left="0" w:firstLine="0"/>
+        <w:rPr>
+          <w:b/>
+        </w:rPr>
+      </w:pPr>
+      <w:r>
+        <w:rPr>
+          <w:b/>
+        </w:rPr>
+        <w:t xml:space="preserve"> </w:t>
+      </w:r>
+      <w:r>
+        <w:rPr>
+          <w:b/>
+        </w:rPr>
         <w:tab/>
         <w:t xml:space="preserve"> </w:t>
       </w:r>
@@ -1402,6 +1833,17 @@
     <w:semiHidden/>
     <w:unhideWhenUsed/>
   </w:style>
+  <w:style w:type="paragraph" w:styleId="ListParagraph">
+    <w:name w:val="List Paragraph"/>
+    <w:basedOn w:val="Normal"/>
+    <w:uiPriority w:val="34"/>
+    <w:qFormat/>
+    <w:rsid w:val="00F26175"/>
+    <w:pPr>
+      <w:ind w:left="720"/>
+      <w:contextualSpacing/>
+    </w:pPr>
+  </w:style>
 </w:styles>
 </file>
 

</xml_diff>